<commit_message>
Mapping per la progettazione del DB
</commit_message>
<xml_diff>
--- a/Documentazione/SDD_GameSquare_v0.1.docx
+++ b/Documentazione/SDD_GameSquare_v0.1.docx
@@ -2961,10 +2961,7 @@
         <w:pStyle w:val="Titolo3"/>
       </w:pPr>
       <w:r>
-        <w:t>Definizioni</w:t>
-      </w:r>
-      <w:r>
-        <w:t xml:space="preserve">: </w:t>
+        <w:t xml:space="preserve">Definizioni: </w:t>
       </w:r>
     </w:p>
     <w:p>
@@ -3007,10 +3004,7 @@
         <w:pStyle w:val="Titolo3"/>
       </w:pPr>
       <w:r>
-        <w:t>Acronimi</w:t>
-      </w:r>
-      <w:r>
-        <w:t xml:space="preserve">: </w:t>
+        <w:t xml:space="preserve">Acronimi: </w:t>
       </w:r>
     </w:p>
     <w:p>
@@ -3026,28 +3020,7 @@
           <w:b w:val="0"/>
           <w:bCs/>
         </w:rPr>
-        <w:t>DBMS</w:t>
-      </w:r>
-      <w:r>
-        <w:rPr>
-          <w:b w:val="0"/>
-          <w:bCs/>
-        </w:rPr>
-        <w:t xml:space="preserve">: </w:t>
-      </w:r>
-      <w:r>
-        <w:rPr>
-          <w:b w:val="0"/>
-          <w:bCs/>
-        </w:rPr>
-        <w:t>Database Management System</w:t>
-      </w:r>
-      <w:r>
-        <w:rPr>
-          <w:b w:val="0"/>
-          <w:bCs/>
-        </w:rPr>
-        <w:t>.</w:t>
+        <w:t>DBMS: Database Management System.</w:t>
       </w:r>
     </w:p>
     <w:p>
@@ -3413,10 +3386,36 @@
     </w:p>
     <w:p>
       <w:pPr>
+        <w:ind w:left="705"/>
+      </w:pPr>
+    </w:p>
+    <w:p>
+      <w:pPr>
+        <w:ind w:left="705"/>
+      </w:pPr>
+    </w:p>
+    <w:p>
+      <w:pPr>
+        <w:ind w:left="705"/>
+      </w:pPr>
+    </w:p>
+    <w:p>
+      <w:pPr>
+        <w:ind w:left="705"/>
+      </w:pPr>
+    </w:p>
+    <w:p>
+      <w:pPr>
+        <w:ind w:left="705"/>
+      </w:pPr>
+    </w:p>
+    <w:p>
+      <w:pPr>
         <w:pStyle w:val="Titolo2"/>
       </w:pPr>
       <w:bookmarkStart w:id="22" w:name="_Toc66265971"/>
       <w:r>
+        <w:lastRenderedPageBreak/>
         <w:t>3.2 Decomposizione in sottosistemi</w:t>
       </w:r>
       <w:bookmarkEnd w:id="22"/>
@@ -3556,14 +3555,7 @@
         <w:rPr>
           <w:bCs/>
         </w:rPr>
-        <w:t xml:space="preserve">e con </w:t>
-      </w:r>
-      <w:r>
-        <w:rPr>
-          <w:bCs/>
-        </w:rPr>
-        <w:lastRenderedPageBreak/>
-        <w:t>i vari tipi di utenti.</w:t>
+        <w:t>e con i vari tipi di utenti.</w:t>
       </w:r>
     </w:p>
     <w:p>
@@ -3778,6 +3770,9 @@
     </w:p>
     <w:p/>
     <w:p/>
+    <w:p/>
+    <w:p/>
+    <w:p/>
     <w:p>
       <w:r>
         <w:t xml:space="preserve">Il </w:t>
@@ -3901,11 +3896,7 @@
         <w:t xml:space="preserve"> dei giochi presenti nel catalogo</w:t>
       </w:r>
       <w:r>
-        <w:t xml:space="preserve">, oltre alla loro valutazione e aggiunta su richiesta di utenti </w:t>
-      </w:r>
-      <w:r>
-        <w:lastRenderedPageBreak/>
-        <w:t>standard</w:t>
+        <w:t>, oltre alla loro valutazione e aggiunta su richiesta di utenti standard</w:t>
       </w:r>
       <w:r>
         <w:t>.</w:t>
@@ -4032,6 +4023,7 @@
     <w:p/>
     <w:p>
       <w:r>
+        <w:lastRenderedPageBreak/>
         <w:t>Il sistema che si desidera sviluppare utilizzerà una struttura hardware costituita da un Server che risponderà ai servizi richiesti dai client. Il client è una qualsiasi macchina attraverso il quale un utente può collegarsi, utilizzando una connessione internet, per accedere al sistema mentre la macchina server gestisce la logica e i dati persistenti contenuti nel database. Il client e il server saranno connessi tramite il protocollo HTTP, con il quale il client inoltra delle richieste al server e quest'ultimo provvederà a fornire i servizi richiesti. Le componenti hardware e software necessarie per il client sono un computer dotato di connessione internet e di un web browser installato su di esso.</w:t>
       </w:r>
       <w:r>
@@ -4049,11 +4041,7 @@
         <w:t xml:space="preserve"> </w:t>
       </w:r>
       <w:r>
-        <w:t xml:space="preserve">Il server, invece, si </w:t>
-      </w:r>
-      <w:r>
-        <w:lastRenderedPageBreak/>
-        <w:t xml:space="preserve">occuperà della logica di business relativa ai dati (attraverso </w:t>
+        <w:t xml:space="preserve">Il server, invece, si occuperà della logica di business relativa ai dati (attraverso </w:t>
       </w:r>
       <w:proofErr w:type="spellStart"/>
       <w:r>
@@ -4115,6 +4103,161 @@
       <w:r>
         <w:t xml:space="preserve"> si utilizza il DBMS MySQL.</w:t>
       </w:r>
+    </w:p>
+    <w:p/>
+    <w:p>
+      <w:pPr>
+        <w:rPr>
+          <w:noProof/>
+        </w:rPr>
+      </w:pPr>
+    </w:p>
+    <w:p>
+      <w:pPr>
+        <w:rPr>
+          <w:noProof/>
+        </w:rPr>
+      </w:pPr>
+    </w:p>
+    <w:p>
+      <w:pPr>
+        <w:rPr>
+          <w:noProof/>
+        </w:rPr>
+      </w:pPr>
+    </w:p>
+    <w:p>
+      <w:pPr>
+        <w:rPr>
+          <w:noProof/>
+        </w:rPr>
+      </w:pPr>
+    </w:p>
+    <w:p>
+      <w:pPr>
+        <w:rPr>
+          <w:noProof/>
+        </w:rPr>
+      </w:pPr>
+    </w:p>
+    <w:p>
+      <w:pPr>
+        <w:rPr>
+          <w:noProof/>
+        </w:rPr>
+      </w:pPr>
+    </w:p>
+    <w:p>
+      <w:pPr>
+        <w:rPr>
+          <w:noProof/>
+        </w:rPr>
+      </w:pPr>
+    </w:p>
+    <w:p>
+      <w:pPr>
+        <w:rPr>
+          <w:noProof/>
+        </w:rPr>
+      </w:pPr>
+    </w:p>
+    <w:p>
+      <w:pPr>
+        <w:rPr>
+          <w:noProof/>
+        </w:rPr>
+      </w:pPr>
+    </w:p>
+    <w:p>
+      <w:pPr>
+        <w:rPr>
+          <w:noProof/>
+        </w:rPr>
+      </w:pPr>
+    </w:p>
+    <w:p>
+      <w:pPr>
+        <w:rPr>
+          <w:noProof/>
+        </w:rPr>
+      </w:pPr>
+    </w:p>
+    <w:p>
+      <w:pPr>
+        <w:rPr>
+          <w:noProof/>
+        </w:rPr>
+      </w:pPr>
+    </w:p>
+    <w:p>
+      <w:pPr>
+        <w:rPr>
+          <w:noProof/>
+        </w:rPr>
+      </w:pPr>
+    </w:p>
+    <w:p>
+      <w:pPr>
+        <w:rPr>
+          <w:noProof/>
+        </w:rPr>
+      </w:pPr>
+    </w:p>
+    <w:p>
+      <w:pPr>
+        <w:rPr>
+          <w:noProof/>
+        </w:rPr>
+      </w:pPr>
+    </w:p>
+    <w:p>
+      <w:pPr>
+        <w:rPr>
+          <w:noProof/>
+        </w:rPr>
+      </w:pPr>
+    </w:p>
+    <w:p>
+      <w:pPr>
+        <w:rPr>
+          <w:noProof/>
+        </w:rPr>
+      </w:pPr>
+    </w:p>
+    <w:p>
+      <w:pPr>
+        <w:rPr>
+          <w:noProof/>
+        </w:rPr>
+      </w:pPr>
+    </w:p>
+    <w:p>
+      <w:pPr>
+        <w:rPr>
+          <w:noProof/>
+        </w:rPr>
+      </w:pPr>
+    </w:p>
+    <w:p>
+      <w:pPr>
+        <w:rPr>
+          <w:noProof/>
+        </w:rPr>
+      </w:pPr>
+    </w:p>
+    <w:p>
+      <w:pPr>
+        <w:rPr>
+          <w:noProof/>
+        </w:rPr>
+      </w:pPr>
+    </w:p>
+    <w:p>
+      <w:pPr>
+        <w:rPr>
+          <w:noProof/>
+        </w:rPr>
+      </w:pPr>
     </w:p>
     <w:p>
       <w:pPr>
@@ -4142,6 +4285,7 @@
           <w:sz w:val="30"/>
           <w:szCs w:val="30"/>
         </w:rPr>
+        <w:lastRenderedPageBreak/>
         <w:t>3.</w:t>
       </w:r>
       <w:r>
@@ -5588,7 +5732,6 @@
                 <w:rFonts w:asciiTheme="minorHAnsi" w:eastAsiaTheme="minorEastAsia" w:hAnsiTheme="minorHAnsi" w:cstheme="minorBidi"/>
                 <w:color w:val="auto"/>
               </w:rPr>
-              <w:lastRenderedPageBreak/>
               <w:t>Moderatore</w:t>
             </w:r>
           </w:p>
@@ -7168,95 +7311,95 @@
         <w:rPr>
           <w:szCs w:val="26"/>
         </w:rPr>
+        <w:t>1. Nel caso di guasti dovuti al sovraccarico del database con successivo fallimento dello stesso è prevista come procedura preventiva il salvataggio periodico dei dati sotto forma di codice SQL per la successiva rigenerazione del DB.</w:t>
+      </w:r>
+    </w:p>
+    <w:p>
+      <w:pPr>
+        <w:ind w:firstLine="709"/>
+        <w:rPr>
+          <w:szCs w:val="26"/>
+        </w:rPr>
+      </w:pPr>
+    </w:p>
+    <w:p>
+      <w:pPr>
+        <w:ind w:left="709"/>
+        <w:rPr>
+          <w:szCs w:val="26"/>
+        </w:rPr>
+      </w:pPr>
+      <w:r>
+        <w:rPr>
+          <w:szCs w:val="26"/>
+        </w:rPr>
+        <w:t xml:space="preserve">2. Nel caso in cui si verifichi un'interruzione inaspettata dell'alimentazione non sono previsti metodi che </w:t>
+      </w:r>
+      <w:r>
+        <w:rPr>
+          <w:szCs w:val="26"/>
+        </w:rPr>
+        <w:t>r</w:t>
+      </w:r>
+      <w:r>
+        <w:rPr>
+          <w:szCs w:val="26"/>
+        </w:rPr>
+        <w:t xml:space="preserve">ipristino lo stato del Sistema precedente allo spegnimento non voluto. </w:t>
+      </w:r>
+    </w:p>
+    <w:p>
+      <w:pPr>
+        <w:rPr>
+          <w:szCs w:val="26"/>
+        </w:rPr>
+      </w:pPr>
+      <w:r>
+        <w:rPr>
+          <w:szCs w:val="26"/>
+        </w:rPr>
+        <w:t xml:space="preserve"> </w:t>
+      </w:r>
+    </w:p>
+    <w:p>
+      <w:pPr>
+        <w:ind w:left="709"/>
+        <w:rPr>
+          <w:szCs w:val="26"/>
+        </w:rPr>
+      </w:pPr>
+      <w:r>
+        <w:rPr>
+          <w:szCs w:val="26"/>
+        </w:rPr>
+        <w:t xml:space="preserve">3. Un caso di fallimento potrebbe derivare dal software stesso che causa una chiusura inaspettata dovuta ad errori commessi durante la fase di implementazione. Non essendo previste politiche correttive, l’unica operazione consentita in questa particolare situazione è il riavvio del sistema. </w:t>
+      </w:r>
+    </w:p>
+    <w:p>
+      <w:pPr>
+        <w:rPr>
+          <w:szCs w:val="26"/>
+        </w:rPr>
+      </w:pPr>
+      <w:r>
+        <w:rPr>
+          <w:szCs w:val="26"/>
+        </w:rPr>
+        <w:t xml:space="preserve"> </w:t>
+      </w:r>
+    </w:p>
+    <w:p>
+      <w:pPr>
+        <w:ind w:left="709"/>
+        <w:rPr>
+          <w:szCs w:val="26"/>
+        </w:rPr>
+      </w:pPr>
+      <w:r>
+        <w:rPr>
+          <w:szCs w:val="26"/>
+        </w:rPr>
         <w:lastRenderedPageBreak/>
-        <w:t>1. Nel caso di guasti dovuti al sovraccarico del database con successivo fallimento dello stesso è prevista come procedura preventiva il salvataggio periodico dei dati sotto forma di codice SQL per la successiva rigenerazione del DB.</w:t>
-      </w:r>
-    </w:p>
-    <w:p>
-      <w:pPr>
-        <w:ind w:firstLine="709"/>
-        <w:rPr>
-          <w:szCs w:val="26"/>
-        </w:rPr>
-      </w:pPr>
-    </w:p>
-    <w:p>
-      <w:pPr>
-        <w:ind w:left="709"/>
-        <w:rPr>
-          <w:szCs w:val="26"/>
-        </w:rPr>
-      </w:pPr>
-      <w:r>
-        <w:rPr>
-          <w:szCs w:val="26"/>
-        </w:rPr>
-        <w:t xml:space="preserve">2. Nel caso in cui si verifichi un'interruzione inaspettata dell'alimentazione non sono previsti metodi che </w:t>
-      </w:r>
-      <w:r>
-        <w:rPr>
-          <w:szCs w:val="26"/>
-        </w:rPr>
-        <w:t>r</w:t>
-      </w:r>
-      <w:r>
-        <w:rPr>
-          <w:szCs w:val="26"/>
-        </w:rPr>
-        <w:t xml:space="preserve">ipristino lo stato del Sistema precedente allo spegnimento non voluto. </w:t>
-      </w:r>
-    </w:p>
-    <w:p>
-      <w:pPr>
-        <w:rPr>
-          <w:szCs w:val="26"/>
-        </w:rPr>
-      </w:pPr>
-      <w:r>
-        <w:rPr>
-          <w:szCs w:val="26"/>
-        </w:rPr>
-        <w:t xml:space="preserve"> </w:t>
-      </w:r>
-    </w:p>
-    <w:p>
-      <w:pPr>
-        <w:ind w:left="709"/>
-        <w:rPr>
-          <w:szCs w:val="26"/>
-        </w:rPr>
-      </w:pPr>
-      <w:r>
-        <w:rPr>
-          <w:szCs w:val="26"/>
-        </w:rPr>
-        <w:t xml:space="preserve">3. Un caso di fallimento potrebbe derivare dal software stesso che causa una chiusura inaspettata dovuta ad errori commessi durante la fase di implementazione. Non essendo previste politiche correttive, l’unica operazione consentita in questa particolare situazione è il riavvio del sistema. </w:t>
-      </w:r>
-    </w:p>
-    <w:p>
-      <w:pPr>
-        <w:rPr>
-          <w:szCs w:val="26"/>
-        </w:rPr>
-      </w:pPr>
-      <w:r>
-        <w:rPr>
-          <w:szCs w:val="26"/>
-        </w:rPr>
-        <w:t xml:space="preserve"> </w:t>
-      </w:r>
-    </w:p>
-    <w:p>
-      <w:pPr>
-        <w:ind w:left="709"/>
-        <w:rPr>
-          <w:szCs w:val="26"/>
-        </w:rPr>
-      </w:pPr>
-      <w:r>
-        <w:rPr>
-          <w:szCs w:val="26"/>
-        </w:rPr>
         <w:t>4. Un altro caso di fallimento potrebbe essere dovuto ad un errore critico nell'hardware, contro il quale non è prevista alcuna contromisura.</w:t>
       </w:r>
     </w:p>
@@ -13598,6 +13741,19 @@
 </file>
 
 <file path=customXml/item2.xml><?xml version="1.0" encoding="utf-8"?>
+<?mso-contentType ?>
+<FormTemplates xmlns="http://schemas.microsoft.com/sharepoint/v3/contenttype/forms">
+  <Display>DocumentLibraryForm</Display>
+  <Edit>DocumentLibraryForm</Edit>
+  <New>DocumentLibraryForm</New>
+</FormTemplates>
+</file>
+
+<file path=customXml/item3.xml><?xml version="1.0" encoding="utf-8"?>
+<b:Sources xmlns:b="http://schemas.openxmlformats.org/officeDocument/2006/bibliography" xmlns="http://schemas.openxmlformats.org/officeDocument/2006/bibliography" SelectedStyle="\APASixthEditionOfficeOnline.xsl" StyleName="APA" Version="6"/>
+</file>
+
+<file path=customXml/item4.xml><?xml version="1.0" encoding="utf-8"?>
 <ct:contentTypeSchema xmlns:ct="http://schemas.microsoft.com/office/2006/metadata/contentType" xmlns:ma="http://schemas.microsoft.com/office/2006/metadata/properties/metaAttributes" ct:_="" ma:_="" ma:contentTypeName="Documento" ma:contentTypeID="0x0101004CEF66F51723484D8946F8ED7281885E" ma:contentTypeVersion="2" ma:contentTypeDescription="Creare un nuovo documento." ma:contentTypeScope="" ma:versionID="c268be4d416e0196c5ba5f7067ba635b">
   <xsd:schema xmlns:xsd="http://www.w3.org/2001/XMLSchema" xmlns:xs="http://www.w3.org/2001/XMLSchema" xmlns:p="http://schemas.microsoft.com/office/2006/metadata/properties" xmlns:ns3="6cd754ad-29e9-444e-9caf-cbb15131a43e" targetNamespace="http://schemas.microsoft.com/office/2006/metadata/properties" ma:root="true" ma:fieldsID="5387f91e58102c6165d8e9d8eedb46b8" ns3:_="">
     <xsd:import namespace="6cd754ad-29e9-444e-9caf-cbb15131a43e"/>
@@ -13729,19 +13885,6 @@
 </ct:contentTypeSchema>
 </file>
 
-<file path=customXml/item3.xml><?xml version="1.0" encoding="utf-8"?>
-<b:Sources xmlns:b="http://schemas.openxmlformats.org/officeDocument/2006/bibliography" xmlns="http://schemas.openxmlformats.org/officeDocument/2006/bibliography" SelectedStyle="\APASixthEditionOfficeOnline.xsl" StyleName="APA" Version="6"/>
-</file>
-
-<file path=customXml/item4.xml><?xml version="1.0" encoding="utf-8"?>
-<?mso-contentType ?>
-<FormTemplates xmlns="http://schemas.microsoft.com/sharepoint/v3/contenttype/forms">
-  <Display>DocumentLibraryForm</Display>
-  <Edit>DocumentLibraryForm</Edit>
-  <New>DocumentLibraryForm</New>
-</FormTemplates>
-</file>
-
 <file path=customXml/itemProps1.xml><?xml version="1.0" encoding="utf-8"?>
 <ds:datastoreItem xmlns:ds="http://schemas.openxmlformats.org/officeDocument/2006/customXml" ds:itemID="{AC801BF9-EC76-49F5-B720-8DBB22FDBD22}">
   <ds:schemaRefs>
@@ -13752,6 +13895,22 @@
 </file>
 
 <file path=customXml/itemProps2.xml><?xml version="1.0" encoding="utf-8"?>
+<ds:datastoreItem xmlns:ds="http://schemas.openxmlformats.org/officeDocument/2006/customXml" ds:itemID="{C127AD63-8245-493E-A3BB-DDCEA0574EC0}">
+  <ds:schemaRefs>
+    <ds:schemaRef ds:uri="http://schemas.microsoft.com/sharepoint/v3/contenttype/forms"/>
+  </ds:schemaRefs>
+</ds:datastoreItem>
+</file>
+
+<file path=customXml/itemProps3.xml><?xml version="1.0" encoding="utf-8"?>
+<ds:datastoreItem xmlns:ds="http://schemas.openxmlformats.org/officeDocument/2006/customXml" ds:itemID="{4BE7AEF5-A76D-4B84-B936-0DFE1CD066FD}">
+  <ds:schemaRefs>
+    <ds:schemaRef ds:uri="http://schemas.openxmlformats.org/officeDocument/2006/bibliography"/>
+  </ds:schemaRefs>
+</ds:datastoreItem>
+</file>
+
+<file path=customXml/itemProps4.xml><?xml version="1.0" encoding="utf-8"?>
 <ds:datastoreItem xmlns:ds="http://schemas.openxmlformats.org/officeDocument/2006/customXml" ds:itemID="{F8F1568E-F148-4DF2-9C48-C09E920C1BCC}">
   <ds:schemaRefs>
     <ds:schemaRef ds:uri="http://schemas.microsoft.com/office/2006/metadata/contentType"/>
@@ -13767,20 +13926,4 @@
     <ds:schemaRef ds:uri="http://schemas.microsoft.com/internal/obd"/>
   </ds:schemaRefs>
 </ds:datastoreItem>
-</file>
-
-<file path=customXml/itemProps3.xml><?xml version="1.0" encoding="utf-8"?>
-<ds:datastoreItem xmlns:ds="http://schemas.openxmlformats.org/officeDocument/2006/customXml" ds:itemID="{4BE7AEF5-A76D-4B84-B936-0DFE1CD066FD}">
-  <ds:schemaRefs>
-    <ds:schemaRef ds:uri="http://schemas.openxmlformats.org/officeDocument/2006/bibliography"/>
-  </ds:schemaRefs>
-</ds:datastoreItem>
-</file>
-
-<file path=customXml/itemProps4.xml><?xml version="1.0" encoding="utf-8"?>
-<ds:datastoreItem xmlns:ds="http://schemas.openxmlformats.org/officeDocument/2006/customXml" ds:itemID="{C127AD63-8245-493E-A3BB-DDCEA0574EC0}">
-  <ds:schemaRefs>
-    <ds:schemaRef ds:uri="http://schemas.microsoft.com/sharepoint/v3/contenttype/forms"/>
-  </ds:schemaRefs>
-</ds:datastoreItem>
 </file>
</xml_diff>